<commit_message>
Updating Package classes in Polymorphism
</commit_message>
<xml_diff>
--- a/7. Polymorphism/SP21-BCS-102.docx
+++ b/7. Polymorphism/SP21-BCS-102.docx
@@ -3174,8 +3174,6 @@
       <w:r>
         <w:t>("Daoud", "Hussain", "345924", 9, 40);</w:t>
       </w:r>
-      <w:bookmarkStart w:id="0" w:name="_GoBack"/>
-      <w:bookmarkEnd w:id="0"/>
     </w:p>
     <w:p>
       <w:r>
@@ -3356,8 +3354,10 @@
       </w:r>
     </w:p>
     <w:p/>
-    <w:p>
-      <w:pPr>
+    <w:p/>
+    <w:p>
+      <w:pPr>
+        <w:ind w:left="720"/>
         <w:jc w:val="center"/>
         <w:rPr>
           <w:rFonts w:ascii="Bahnschrift SemiBold" w:hAnsi="Bahnschrift SemiBold"/>
@@ -3371,8 +3371,444 @@
           <w:color w:val="2E74B5" w:themeColor="accent1" w:themeShade="BF"/>
           <w:sz w:val="32"/>
         </w:rPr>
-        <w:t>3. Movie</w:t>
-      </w:r>
+        <w:t>2.</w:t>
+      </w:r>
+      <w:r>
+        <w:rPr>
+          <w:rFonts w:ascii="Bahnschrift SemiBold" w:hAnsi="Bahnschrift SemiBold"/>
+          <w:color w:val="2E74B5" w:themeColor="accent1" w:themeShade="BF"/>
+          <w:sz w:val="32"/>
+        </w:rPr>
+        <w:t xml:space="preserve">  </w:t>
+      </w:r>
+      <w:r>
+        <w:rPr>
+          <w:rFonts w:ascii="Bahnschrift SemiBold" w:hAnsi="Bahnschrift SemiBold"/>
+          <w:color w:val="2E74B5" w:themeColor="accent1" w:themeShade="BF"/>
+          <w:sz w:val="32"/>
+        </w:rPr>
+        <w:t>Package Class</w:t>
+      </w:r>
+    </w:p>
+    <w:p>
+      <w:pPr>
+        <w:ind w:left="360"/>
+      </w:pPr>
+    </w:p>
+    <w:p>
+      <w:pPr>
+        <w:ind w:left="360"/>
+      </w:pPr>
+      <w:proofErr w:type="gramStart"/>
+      <w:r>
+        <w:t>public</w:t>
+      </w:r>
+      <w:proofErr w:type="gramEnd"/>
+      <w:r>
+        <w:t xml:space="preserve"> abstract class Package{</w:t>
+      </w:r>
+    </w:p>
+    <w:p>
+      <w:pPr>
+        <w:ind w:left="360"/>
+      </w:pPr>
+      <w:r>
+        <w:tab/>
+        <w:t>//Data Members</w:t>
+      </w:r>
+    </w:p>
+    <w:p>
+      <w:pPr>
+        <w:ind w:left="360"/>
+      </w:pPr>
+      <w:r>
+        <w:tab/>
+      </w:r>
+      <w:proofErr w:type="gramStart"/>
+      <w:r>
+        <w:t>protected</w:t>
+      </w:r>
+      <w:proofErr w:type="gramEnd"/>
+      <w:r>
+        <w:t xml:space="preserve"> String name;</w:t>
+      </w:r>
+    </w:p>
+    <w:p>
+      <w:pPr>
+        <w:ind w:left="360"/>
+      </w:pPr>
+      <w:r>
+        <w:tab/>
+      </w:r>
+      <w:proofErr w:type="gramStart"/>
+      <w:r>
+        <w:t>protected</w:t>
+      </w:r>
+      <w:proofErr w:type="gramEnd"/>
+      <w:r>
+        <w:t xml:space="preserve"> String address;</w:t>
+      </w:r>
+    </w:p>
+    <w:p>
+      <w:pPr>
+        <w:ind w:left="360"/>
+      </w:pPr>
+      <w:r>
+        <w:tab/>
+      </w:r>
+      <w:proofErr w:type="gramStart"/>
+      <w:r>
+        <w:t>protected</w:t>
+      </w:r>
+      <w:proofErr w:type="gramEnd"/>
+      <w:r>
+        <w:t xml:space="preserve"> double </w:t>
+      </w:r>
+      <w:proofErr w:type="spellStart"/>
+      <w:r>
+        <w:t>weightPerOunce</w:t>
+      </w:r>
+      <w:proofErr w:type="spellEnd"/>
+      <w:r>
+        <w:t>;</w:t>
+      </w:r>
+    </w:p>
+    <w:p>
+      <w:pPr>
+        <w:ind w:left="360"/>
+      </w:pPr>
+      <w:r>
+        <w:lastRenderedPageBreak/>
+        <w:tab/>
+      </w:r>
+      <w:proofErr w:type="gramStart"/>
+      <w:r>
+        <w:t>protected</w:t>
+      </w:r>
+      <w:proofErr w:type="gramEnd"/>
+      <w:r>
+        <w:t xml:space="preserve"> double </w:t>
+      </w:r>
+      <w:proofErr w:type="spellStart"/>
+      <w:r>
+        <w:t>costPerOunce</w:t>
+      </w:r>
+      <w:proofErr w:type="spellEnd"/>
+      <w:r>
+        <w:t>;</w:t>
+      </w:r>
+    </w:p>
+    <w:p>
+      <w:pPr>
+        <w:ind w:left="360"/>
+      </w:pPr>
+    </w:p>
+    <w:p>
+      <w:pPr>
+        <w:ind w:left="360"/>
+      </w:pPr>
+    </w:p>
+    <w:p>
+      <w:pPr>
+        <w:ind w:left="360"/>
+      </w:pPr>
+      <w:r>
+        <w:tab/>
+        <w:t>//Full-Argument Constructor</w:t>
+      </w:r>
+    </w:p>
+    <w:p>
+      <w:pPr>
+        <w:ind w:left="360"/>
+      </w:pPr>
+      <w:r>
+        <w:tab/>
+      </w:r>
+      <w:proofErr w:type="gramStart"/>
+      <w:r>
+        <w:t>public</w:t>
+      </w:r>
+      <w:proofErr w:type="gramEnd"/>
+      <w:r>
+        <w:t xml:space="preserve"> Package(String n, String add, double </w:t>
+      </w:r>
+      <w:proofErr w:type="spellStart"/>
+      <w:r>
+        <w:t>wpo</w:t>
+      </w:r>
+      <w:proofErr w:type="spellEnd"/>
+      <w:r>
+        <w:t xml:space="preserve">, double </w:t>
+      </w:r>
+      <w:proofErr w:type="spellStart"/>
+      <w:r>
+        <w:t>cpo</w:t>
+      </w:r>
+      <w:proofErr w:type="spellEnd"/>
+      <w:r>
+        <w:t>){</w:t>
+      </w:r>
+    </w:p>
+    <w:p>
+      <w:pPr>
+        <w:ind w:left="360"/>
+      </w:pPr>
+      <w:r>
+        <w:tab/>
+      </w:r>
+      <w:r>
+        <w:tab/>
+      </w:r>
+      <w:proofErr w:type="gramStart"/>
+      <w:r>
+        <w:t>if(</w:t>
+      </w:r>
+      <w:proofErr w:type="gramEnd"/>
+      <w:r>
+        <w:t xml:space="preserve">n != "" &amp;&amp; add != "" &amp;&amp; </w:t>
+      </w:r>
+      <w:proofErr w:type="spellStart"/>
+      <w:r>
+        <w:t>wpo</w:t>
+      </w:r>
+      <w:proofErr w:type="spellEnd"/>
+      <w:r>
+        <w:t xml:space="preserve"> != 0 &amp;&amp; </w:t>
+      </w:r>
+      <w:proofErr w:type="spellStart"/>
+      <w:r>
+        <w:t>cpo</w:t>
+      </w:r>
+      <w:proofErr w:type="spellEnd"/>
+      <w:r>
+        <w:t xml:space="preserve"> != 0){</w:t>
+      </w:r>
+    </w:p>
+    <w:p>
+      <w:pPr>
+        <w:ind w:left="360"/>
+      </w:pPr>
+      <w:r>
+        <w:tab/>
+      </w:r>
+      <w:r>
+        <w:tab/>
+      </w:r>
+      <w:r>
+        <w:tab/>
+      </w:r>
+      <w:proofErr w:type="gramStart"/>
+      <w:r>
+        <w:t>name</w:t>
+      </w:r>
+      <w:proofErr w:type="gramEnd"/>
+      <w:r>
+        <w:t xml:space="preserve"> = n;</w:t>
+      </w:r>
+    </w:p>
+    <w:p>
+      <w:pPr>
+        <w:ind w:left="360"/>
+      </w:pPr>
+      <w:r>
+        <w:tab/>
+      </w:r>
+      <w:r>
+        <w:tab/>
+      </w:r>
+      <w:r>
+        <w:tab/>
+      </w:r>
+      <w:proofErr w:type="gramStart"/>
+      <w:r>
+        <w:t>address</w:t>
+      </w:r>
+      <w:proofErr w:type="gramEnd"/>
+      <w:r>
+        <w:t xml:space="preserve"> = add;</w:t>
+      </w:r>
+    </w:p>
+    <w:p>
+      <w:pPr>
+        <w:ind w:left="360"/>
+      </w:pPr>
+      <w:r>
+        <w:tab/>
+      </w:r>
+      <w:r>
+        <w:tab/>
+      </w:r>
+      <w:r>
+        <w:tab/>
+      </w:r>
+      <w:proofErr w:type="spellStart"/>
+      <w:proofErr w:type="gramStart"/>
+      <w:r>
+        <w:t>weightPerOunce</w:t>
+      </w:r>
+      <w:proofErr w:type="spellEnd"/>
+      <w:proofErr w:type="gramEnd"/>
+      <w:r>
+        <w:t xml:space="preserve"> = </w:t>
+      </w:r>
+      <w:proofErr w:type="spellStart"/>
+      <w:r>
+        <w:t>wpo</w:t>
+      </w:r>
+      <w:proofErr w:type="spellEnd"/>
+      <w:r>
+        <w:t>;</w:t>
+      </w:r>
+    </w:p>
+    <w:p>
+      <w:pPr>
+        <w:ind w:left="360"/>
+      </w:pPr>
+      <w:r>
+        <w:tab/>
+      </w:r>
+      <w:r>
+        <w:tab/>
+      </w:r>
+      <w:r>
+        <w:tab/>
+      </w:r>
+      <w:proofErr w:type="spellStart"/>
+      <w:proofErr w:type="gramStart"/>
+      <w:r>
+        <w:t>costPerOunce</w:t>
+      </w:r>
+      <w:proofErr w:type="spellEnd"/>
+      <w:proofErr w:type="gramEnd"/>
+      <w:r>
+        <w:t xml:space="preserve"> = </w:t>
+      </w:r>
+      <w:proofErr w:type="spellStart"/>
+      <w:r>
+        <w:t>cpo</w:t>
+      </w:r>
+      <w:proofErr w:type="spellEnd"/>
+      <w:r>
+        <w:t>;</w:t>
+      </w:r>
+    </w:p>
+    <w:p>
+      <w:pPr>
+        <w:ind w:left="360"/>
+      </w:pPr>
+      <w:r>
+        <w:tab/>
+      </w:r>
+      <w:r>
+        <w:tab/>
+        <w:t>}</w:t>
+      </w:r>
+    </w:p>
+    <w:p>
+      <w:pPr>
+        <w:ind w:left="360"/>
+      </w:pPr>
+      <w:r>
+        <w:tab/>
+        <w:t>}</w:t>
+      </w:r>
+    </w:p>
+    <w:p>
+      <w:pPr>
+        <w:ind w:left="360"/>
+      </w:pPr>
+    </w:p>
+    <w:p>
+      <w:pPr>
+        <w:ind w:left="360"/>
+      </w:pPr>
+      <w:r>
+        <w:tab/>
+      </w:r>
+      <w:proofErr w:type="gramStart"/>
+      <w:r>
+        <w:t>public</w:t>
+      </w:r>
+      <w:proofErr w:type="gramEnd"/>
+      <w:r>
+        <w:t xml:space="preserve"> abstract double </w:t>
+      </w:r>
+      <w:proofErr w:type="spellStart"/>
+      <w:r>
+        <w:t>calculateCost</w:t>
+      </w:r>
+      <w:proofErr w:type="spellEnd"/>
+      <w:r>
+        <w:t>();</w:t>
+      </w:r>
+    </w:p>
+    <w:p>
+      <w:pPr>
+        <w:ind w:left="360"/>
+      </w:pPr>
+    </w:p>
+    <w:p>
+      <w:pPr>
+        <w:ind w:left="360"/>
+      </w:pPr>
+    </w:p>
+    <w:p>
+      <w:pPr>
+        <w:ind w:left="360"/>
+      </w:pPr>
+      <w:r>
+        <w:t>}</w:t>
+      </w:r>
+    </w:p>
+    <w:p>
+      <w:pPr>
+        <w:ind w:left="360"/>
+      </w:pPr>
+    </w:p>
+    <w:p>
+      <w:pPr>
+        <w:ind w:left="720"/>
+        <w:jc w:val="center"/>
+        <w:rPr>
+          <w:rFonts w:ascii="Bahnschrift SemiBold" w:hAnsi="Bahnschrift SemiBold"/>
+          <w:color w:val="2E74B5" w:themeColor="accent1" w:themeShade="BF"/>
+          <w:sz w:val="32"/>
+        </w:rPr>
+      </w:pPr>
+      <w:r>
+        <w:rPr>
+          <w:rFonts w:ascii="Bahnschrift SemiBold" w:hAnsi="Bahnschrift SemiBold"/>
+          <w:color w:val="2E74B5" w:themeColor="accent1" w:themeShade="BF"/>
+          <w:sz w:val="32"/>
+        </w:rPr>
+        <w:t>2.</w:t>
+      </w:r>
+      <w:r>
+        <w:rPr>
+          <w:rFonts w:ascii="Bahnschrift SemiBold" w:hAnsi="Bahnschrift SemiBold"/>
+          <w:color w:val="2E74B5" w:themeColor="accent1" w:themeShade="BF"/>
+          <w:sz w:val="32"/>
+        </w:rPr>
+        <w:t xml:space="preserve">  </w:t>
+      </w:r>
+      <w:proofErr w:type="spellStart"/>
+      <w:r>
+        <w:rPr>
+          <w:rFonts w:ascii="Bahnschrift SemiBold" w:hAnsi="Bahnschrift SemiBold"/>
+          <w:color w:val="2E74B5" w:themeColor="accent1" w:themeShade="BF"/>
+          <w:sz w:val="32"/>
+        </w:rPr>
+        <w:t>OverNight</w:t>
+      </w:r>
+      <w:r>
+        <w:rPr>
+          <w:rFonts w:ascii="Bahnschrift SemiBold" w:hAnsi="Bahnschrift SemiBold"/>
+          <w:color w:val="2E74B5" w:themeColor="accent1" w:themeShade="BF"/>
+          <w:sz w:val="32"/>
+        </w:rPr>
+        <w:t>Package</w:t>
+      </w:r>
+      <w:proofErr w:type="spellEnd"/>
       <w:r>
         <w:rPr>
           <w:rFonts w:ascii="Bahnschrift SemiBold" w:hAnsi="Bahnschrift SemiBold"/>
@@ -3383,43 +3819,80 @@
       </w:r>
     </w:p>
     <w:p>
+      <w:pPr>
+        <w:ind w:left="720"/>
+      </w:pPr>
+    </w:p>
+    <w:p>
       <w:proofErr w:type="gramStart"/>
       <w:r>
         <w:t>public</w:t>
       </w:r>
       <w:proofErr w:type="gramEnd"/>
       <w:r>
-        <w:t xml:space="preserve"> abstract class Movie{</w:t>
-      </w:r>
-    </w:p>
-    <w:p>
-      <w:r>
-        <w:tab/>
-      </w:r>
-      <w:proofErr w:type="gramStart"/>
-      <w:r>
-        <w:t>protected</w:t>
-      </w:r>
-      <w:proofErr w:type="gramEnd"/>
-      <w:r>
-        <w:t xml:space="preserve"> String </w:t>
-      </w:r>
-      <w:proofErr w:type="spellStart"/>
-      <w:r>
-        <w:t>movieName</w:t>
+        <w:t xml:space="preserve"> class </w:t>
+      </w:r>
+      <w:proofErr w:type="spellStart"/>
+      <w:r>
+        <w:t>OverNightPackage</w:t>
+      </w:r>
+      <w:proofErr w:type="spellEnd"/>
+      <w:r>
+        <w:t xml:space="preserve"> extends Package{</w:t>
+      </w:r>
+    </w:p>
+    <w:p>
+      <w:r>
+        <w:tab/>
+      </w:r>
+      <w:proofErr w:type="gramStart"/>
+      <w:r>
+        <w:t>private</w:t>
+      </w:r>
+      <w:proofErr w:type="gramEnd"/>
+      <w:r>
+        <w:t xml:space="preserve"> </w:t>
+      </w:r>
+      <w:proofErr w:type="spellStart"/>
+      <w:r>
+        <w:t>int</w:t>
+      </w:r>
+      <w:proofErr w:type="spellEnd"/>
+      <w:r>
+        <w:t xml:space="preserve"> </w:t>
+      </w:r>
+      <w:proofErr w:type="spellStart"/>
+      <w:r>
+        <w:t>additionalFee</w:t>
       </w:r>
       <w:proofErr w:type="spellEnd"/>
       <w:r>
         <w:t>;</w:t>
       </w:r>
     </w:p>
-    <w:p>
-      <w:r>
-        <w:tab/>
-      </w:r>
-      <w:proofErr w:type="gramStart"/>
-      <w:r>
-        <w:t>protected</w:t>
+    <w:p/>
+    <w:p/>
+    <w:p>
+      <w:r>
+        <w:tab/>
+        <w:t>//Full-</w:t>
+      </w:r>
+      <w:proofErr w:type="spellStart"/>
+      <w:r>
+        <w:t>Argumented</w:t>
+      </w:r>
+      <w:proofErr w:type="spellEnd"/>
+      <w:r>
+        <w:t xml:space="preserve"> Constructor</w:t>
+      </w:r>
+    </w:p>
+    <w:p>
+      <w:r>
+        <w:tab/>
+      </w:r>
+      <w:proofErr w:type="gramStart"/>
+      <w:r>
+        <w:t>public</w:t>
       </w:r>
       <w:proofErr w:type="gramEnd"/>
       <w:r>
@@ -3427,48 +3900,119 @@
       </w:r>
       <w:proofErr w:type="spellStart"/>
       <w:r>
+        <w:t>OverNightPackage</w:t>
+      </w:r>
+      <w:proofErr w:type="spellEnd"/>
+      <w:r>
+        <w:t xml:space="preserve">(String n, String add, double </w:t>
+      </w:r>
+      <w:proofErr w:type="spellStart"/>
+      <w:r>
+        <w:t>wpo</w:t>
+      </w:r>
+      <w:proofErr w:type="spellEnd"/>
+      <w:r>
+        <w:t xml:space="preserve">, double </w:t>
+      </w:r>
+      <w:proofErr w:type="spellStart"/>
+      <w:r>
+        <w:t>cpo</w:t>
+      </w:r>
+      <w:proofErr w:type="spellEnd"/>
+      <w:r>
+        <w:t xml:space="preserve">, </w:t>
+      </w:r>
+      <w:proofErr w:type="spellStart"/>
+      <w:r>
         <w:t>int</w:t>
       </w:r>
       <w:proofErr w:type="spellEnd"/>
       <w:r>
-        <w:t xml:space="preserve"> ID;</w:t>
-      </w:r>
-    </w:p>
-    <w:p>
-      <w:r>
-        <w:tab/>
-      </w:r>
-      <w:proofErr w:type="gramStart"/>
-      <w:r>
-        <w:t>protected</w:t>
-      </w:r>
-      <w:proofErr w:type="gramEnd"/>
-      <w:r>
         <w:t xml:space="preserve"> </w:t>
       </w:r>
       <w:proofErr w:type="spellStart"/>
       <w:r>
-        <w:t>int</w:t>
-      </w:r>
-      <w:proofErr w:type="spellEnd"/>
-      <w:r>
-        <w:t xml:space="preserve"> </w:t>
-      </w:r>
-      <w:proofErr w:type="spellStart"/>
-      <w:r>
-        <w:t>numberOfDays</w:t>
+        <w:t>ff</w:t>
+      </w:r>
+      <w:proofErr w:type="spellEnd"/>
+      <w:r>
+        <w:t>){</w:t>
+      </w:r>
+    </w:p>
+    <w:p>
+      <w:r>
+        <w:tab/>
+      </w:r>
+      <w:r>
+        <w:tab/>
+      </w:r>
+      <w:proofErr w:type="gramStart"/>
+      <w:r>
+        <w:t>super(</w:t>
+      </w:r>
+      <w:proofErr w:type="gramEnd"/>
+      <w:r>
+        <w:t xml:space="preserve">n, add, </w:t>
+      </w:r>
+      <w:proofErr w:type="spellStart"/>
+      <w:r>
+        <w:t>wpo</w:t>
+      </w:r>
+      <w:proofErr w:type="spellEnd"/>
+      <w:r>
+        <w:t xml:space="preserve">, </w:t>
+      </w:r>
+      <w:proofErr w:type="spellStart"/>
+      <w:r>
+        <w:t>cpo</w:t>
+      </w:r>
+      <w:proofErr w:type="spellEnd"/>
+      <w:r>
+        <w:t>);</w:t>
+      </w:r>
+    </w:p>
+    <w:p>
+      <w:r>
+        <w:tab/>
+      </w:r>
+      <w:r>
+        <w:tab/>
+      </w:r>
+      <w:proofErr w:type="spellStart"/>
+      <w:proofErr w:type="gramStart"/>
+      <w:r>
+        <w:t>additionalFee</w:t>
+      </w:r>
+      <w:proofErr w:type="spellEnd"/>
+      <w:proofErr w:type="gramEnd"/>
+      <w:r>
+        <w:t xml:space="preserve"> = </w:t>
+      </w:r>
+      <w:proofErr w:type="spellStart"/>
+      <w:r>
+        <w:t>ff</w:t>
       </w:r>
       <w:proofErr w:type="spellEnd"/>
       <w:r>
         <w:t>;</w:t>
       </w:r>
     </w:p>
-    <w:p/>
-    <w:p>
-      <w:r>
-        <w:tab/>
-        <w:t>//Setters</w:t>
-      </w:r>
+    <w:p>
+      <w:r>
+        <w:lastRenderedPageBreak/>
+        <w:tab/>
+        <w:t>}</w:t>
+      </w:r>
+    </w:p>
+    <w:p/>
+    <w:p/>
+    <w:p>
+      <w:r>
+        <w:tab/>
+        <w:t xml:space="preserve">//Over-riding method in child class </w:t>
+      </w:r>
+      <w:bookmarkStart w:id="0" w:name="_GoBack"/>
+      <w:bookmarkEnd w:id="0"/>
     </w:p>
     <w:p>
       <w:r>
@@ -3480,584 +4024,75 @@
       </w:r>
       <w:proofErr w:type="gramEnd"/>
       <w:r>
-        <w:t xml:space="preserve"> void </w:t>
-      </w:r>
-      <w:proofErr w:type="spellStart"/>
-      <w:r>
-        <w:t>setMovieName</w:t>
-      </w:r>
-      <w:proofErr w:type="spellEnd"/>
-      <w:r>
-        <w:t xml:space="preserve">(String </w:t>
-      </w:r>
-      <w:proofErr w:type="spellStart"/>
-      <w:r>
-        <w:t>mn</w:t>
-      </w:r>
-      <w:proofErr w:type="spellEnd"/>
-      <w:r>
-        <w:t>){</w:t>
-      </w:r>
-    </w:p>
-    <w:p>
-      <w:r>
-        <w:lastRenderedPageBreak/>
-        <w:tab/>
-      </w:r>
-      <w:r>
-        <w:tab/>
-      </w:r>
-      <w:proofErr w:type="gramStart"/>
-      <w:r>
-        <w:t>if(</w:t>
-      </w:r>
-      <w:proofErr w:type="spellStart"/>
-      <w:proofErr w:type="gramEnd"/>
-      <w:r>
-        <w:t>mn</w:t>
-      </w:r>
-      <w:proofErr w:type="spellEnd"/>
-      <w:r>
-        <w:t xml:space="preserve"> != ""){</w:t>
-      </w:r>
-    </w:p>
-    <w:p>
-      <w:r>
-        <w:tab/>
-      </w:r>
-      <w:r>
-        <w:tab/>
-      </w:r>
-      <w:r>
-        <w:tab/>
-      </w:r>
-      <w:proofErr w:type="spellStart"/>
-      <w:proofErr w:type="gramStart"/>
-      <w:r>
-        <w:t>movieName</w:t>
-      </w:r>
-      <w:proofErr w:type="spellEnd"/>
-      <w:proofErr w:type="gramEnd"/>
-      <w:r>
-        <w:t xml:space="preserve"> = </w:t>
-      </w:r>
-      <w:proofErr w:type="spellStart"/>
-      <w:r>
-        <w:t>mn</w:t>
-      </w:r>
-      <w:proofErr w:type="spellEnd"/>
-      <w:r>
-        <w:t>;</w:t>
-      </w:r>
-    </w:p>
-    <w:p>
-      <w:r>
-        <w:tab/>
-      </w:r>
+        <w:t xml:space="preserve"> double </w:t>
+      </w:r>
+      <w:proofErr w:type="spellStart"/>
+      <w:r>
+        <w:t>calculateCost</w:t>
+      </w:r>
+      <w:proofErr w:type="spellEnd"/>
+      <w:r>
+        <w:t>(){</w:t>
+      </w:r>
+    </w:p>
+    <w:p>
+      <w:r>
+        <w:tab/>
+      </w:r>
+      <w:r>
+        <w:tab/>
+      </w:r>
+      <w:proofErr w:type="gramStart"/>
+      <w:r>
+        <w:t>return</w:t>
+      </w:r>
+      <w:proofErr w:type="gramEnd"/>
+      <w:r>
+        <w:t xml:space="preserve"> (</w:t>
+      </w:r>
+      <w:proofErr w:type="spellStart"/>
+      <w:r>
+        <w:t>costPerOunce</w:t>
+      </w:r>
+      <w:proofErr w:type="spellEnd"/>
+      <w:r>
+        <w:t xml:space="preserve"> * </w:t>
+      </w:r>
+      <w:proofErr w:type="spellStart"/>
+      <w:r>
+        <w:t>weightPerOunce</w:t>
+      </w:r>
+      <w:proofErr w:type="spellEnd"/>
+      <w:r>
+        <w:t xml:space="preserve">) + </w:t>
+      </w:r>
+      <w:proofErr w:type="spellStart"/>
+      <w:r>
+        <w:t>additionalFee</w:t>
+      </w:r>
+      <w:proofErr w:type="spellEnd"/>
+      <w:r>
+        <w:t xml:space="preserve"> ;</w:t>
+      </w:r>
+    </w:p>
+    <w:p/>
+    <w:p>
       <w:r>
         <w:tab/>
         <w:t>}</w:t>
       </w:r>
-    </w:p>
-    <w:p>
-      <w:r>
-        <w:tab/>
+      <w:r>
+        <w:tab/>
+      </w:r>
+    </w:p>
+    <w:p>
+      <w:r>
         <w:t>}</w:t>
       </w:r>
     </w:p>
-    <w:p/>
-    <w:p>
-      <w:r>
-        <w:tab/>
-      </w:r>
-      <w:proofErr w:type="gramStart"/>
-      <w:r>
-        <w:t>public</w:t>
-      </w:r>
-      <w:proofErr w:type="gramEnd"/>
-      <w:r>
-        <w:t xml:space="preserve"> void </w:t>
-      </w:r>
-      <w:proofErr w:type="spellStart"/>
-      <w:r>
-        <w:t>setID</w:t>
-      </w:r>
-      <w:proofErr w:type="spellEnd"/>
-      <w:r>
-        <w:t>(</w:t>
-      </w:r>
-      <w:proofErr w:type="spellStart"/>
-      <w:r>
-        <w:t>int</w:t>
-      </w:r>
-      <w:proofErr w:type="spellEnd"/>
-      <w:r>
-        <w:t xml:space="preserve"> id){</w:t>
-      </w:r>
-    </w:p>
-    <w:p>
-      <w:r>
-        <w:tab/>
-      </w:r>
-      <w:r>
-        <w:tab/>
-      </w:r>
-      <w:proofErr w:type="gramStart"/>
-      <w:r>
-        <w:t>if(</w:t>
-      </w:r>
-      <w:proofErr w:type="gramEnd"/>
-      <w:r>
-        <w:t>id != 0){</w:t>
-      </w:r>
-    </w:p>
-    <w:p>
-      <w:r>
-        <w:tab/>
-      </w:r>
-      <w:r>
-        <w:tab/>
-      </w:r>
-      <w:r>
-        <w:tab/>
-        <w:t>ID = id;</w:t>
-      </w:r>
-    </w:p>
-    <w:p>
-      <w:r>
-        <w:tab/>
-      </w:r>
-      <w:r>
-        <w:tab/>
-        <w:t>}</w:t>
-      </w:r>
-    </w:p>
-    <w:p>
-      <w:r>
-        <w:tab/>
-        <w:t>}</w:t>
-      </w:r>
-    </w:p>
-    <w:p/>
-    <w:p>
-      <w:r>
-        <w:tab/>
-      </w:r>
-      <w:proofErr w:type="gramStart"/>
-      <w:r>
-        <w:t>public</w:t>
-      </w:r>
-      <w:proofErr w:type="gramEnd"/>
-      <w:r>
-        <w:t xml:space="preserve"> void </w:t>
-      </w:r>
-      <w:proofErr w:type="spellStart"/>
-      <w:r>
-        <w:t>setNumberOfDays</w:t>
-      </w:r>
-      <w:proofErr w:type="spellEnd"/>
-      <w:r>
-        <w:t>(</w:t>
-      </w:r>
-      <w:proofErr w:type="spellStart"/>
-      <w:r>
-        <w:t>int</w:t>
-      </w:r>
-      <w:proofErr w:type="spellEnd"/>
-      <w:r>
-        <w:t xml:space="preserve"> </w:t>
-      </w:r>
-      <w:proofErr w:type="spellStart"/>
-      <w:r>
-        <w:t>ndys</w:t>
-      </w:r>
-      <w:proofErr w:type="spellEnd"/>
-      <w:r>
-        <w:t>){</w:t>
-      </w:r>
-    </w:p>
-    <w:p>
-      <w:r>
-        <w:tab/>
-      </w:r>
-      <w:r>
-        <w:tab/>
-      </w:r>
-      <w:proofErr w:type="gramStart"/>
-      <w:r>
-        <w:t>if(</w:t>
-      </w:r>
-      <w:proofErr w:type="spellStart"/>
-      <w:proofErr w:type="gramEnd"/>
-      <w:r>
-        <w:t>ndys</w:t>
-      </w:r>
-      <w:proofErr w:type="spellEnd"/>
-      <w:r>
-        <w:t xml:space="preserve"> != 0){</w:t>
-      </w:r>
-    </w:p>
-    <w:p>
-      <w:r>
-        <w:tab/>
-      </w:r>
-      <w:r>
-        <w:tab/>
-      </w:r>
-      <w:r>
-        <w:tab/>
-      </w:r>
-      <w:proofErr w:type="spellStart"/>
-      <w:proofErr w:type="gramStart"/>
-      <w:r>
-        <w:t>numberOfDays</w:t>
-      </w:r>
-      <w:proofErr w:type="spellEnd"/>
-      <w:proofErr w:type="gramEnd"/>
-      <w:r>
-        <w:t xml:space="preserve"> = </w:t>
-      </w:r>
-      <w:proofErr w:type="spellStart"/>
-      <w:r>
-        <w:t>ndys</w:t>
-      </w:r>
-      <w:proofErr w:type="spellEnd"/>
-      <w:r>
-        <w:t>;</w:t>
-      </w:r>
-    </w:p>
-    <w:p>
-      <w:r>
-        <w:tab/>
-      </w:r>
-      <w:r>
-        <w:tab/>
-        <w:t>}</w:t>
-      </w:r>
-    </w:p>
-    <w:p>
-      <w:r>
-        <w:tab/>
-        <w:t>}</w:t>
-      </w:r>
-    </w:p>
-    <w:p/>
-    <w:p>
-      <w:r>
-        <w:tab/>
-        <w:t>//Getters</w:t>
-      </w:r>
-    </w:p>
-    <w:p>
-      <w:r>
-        <w:tab/>
-      </w:r>
-      <w:proofErr w:type="gramStart"/>
-      <w:r>
-        <w:t>public</w:t>
-      </w:r>
-      <w:proofErr w:type="gramEnd"/>
-      <w:r>
-        <w:t xml:space="preserve"> String </w:t>
-      </w:r>
-      <w:proofErr w:type="spellStart"/>
-      <w:r>
-        <w:t>getMovieName</w:t>
-      </w:r>
-      <w:proofErr w:type="spellEnd"/>
-      <w:r>
-        <w:t>(){</w:t>
-      </w:r>
-    </w:p>
-    <w:p>
-      <w:r>
-        <w:tab/>
-      </w:r>
-      <w:r>
-        <w:tab/>
-      </w:r>
-      <w:proofErr w:type="gramStart"/>
-      <w:r>
-        <w:t>return</w:t>
-      </w:r>
-      <w:proofErr w:type="gramEnd"/>
-      <w:r>
-        <w:t xml:space="preserve"> </w:t>
-      </w:r>
-      <w:proofErr w:type="spellStart"/>
-      <w:r>
-        <w:t>movieName</w:t>
-      </w:r>
-      <w:proofErr w:type="spellEnd"/>
-      <w:r>
-        <w:t>;</w:t>
-      </w:r>
-    </w:p>
-    <w:p>
-      <w:r>
-        <w:tab/>
-        <w:t>}</w:t>
-      </w:r>
-    </w:p>
-    <w:p/>
-    <w:p>
-      <w:r>
-        <w:tab/>
-      </w:r>
-      <w:proofErr w:type="gramStart"/>
-      <w:r>
-        <w:t>public</w:t>
-      </w:r>
-      <w:proofErr w:type="gramEnd"/>
-      <w:r>
-        <w:t xml:space="preserve"> </w:t>
-      </w:r>
-      <w:proofErr w:type="spellStart"/>
-      <w:r>
-        <w:t>int</w:t>
-      </w:r>
-      <w:proofErr w:type="spellEnd"/>
-      <w:r>
-        <w:t xml:space="preserve"> </w:t>
-      </w:r>
-      <w:proofErr w:type="spellStart"/>
-      <w:r>
-        <w:t>getID</w:t>
-      </w:r>
-      <w:proofErr w:type="spellEnd"/>
-      <w:r>
-        <w:t>(){</w:t>
-      </w:r>
-    </w:p>
-    <w:p>
-      <w:r>
-        <w:tab/>
-      </w:r>
-      <w:r>
-        <w:tab/>
-      </w:r>
-      <w:proofErr w:type="gramStart"/>
-      <w:r>
-        <w:t>return</w:t>
-      </w:r>
-      <w:proofErr w:type="gramEnd"/>
-      <w:r>
-        <w:t xml:space="preserve"> ID;</w:t>
-      </w:r>
-    </w:p>
-    <w:p>
-      <w:r>
-        <w:tab/>
-        <w:t>}</w:t>
-      </w:r>
-    </w:p>
-    <w:p/>
-    <w:p>
-      <w:r>
-        <w:tab/>
-      </w:r>
-      <w:proofErr w:type="gramStart"/>
-      <w:r>
-        <w:t>public</w:t>
-      </w:r>
-      <w:proofErr w:type="gramEnd"/>
-      <w:r>
-        <w:t xml:space="preserve"> </w:t>
-      </w:r>
-      <w:proofErr w:type="spellStart"/>
-      <w:r>
-        <w:t>int</w:t>
-      </w:r>
-      <w:proofErr w:type="spellEnd"/>
-      <w:r>
-        <w:t xml:space="preserve"> </w:t>
-      </w:r>
-      <w:proofErr w:type="spellStart"/>
-      <w:r>
-        <w:t>getNumberOfDays</w:t>
-      </w:r>
-      <w:proofErr w:type="spellEnd"/>
-      <w:r>
-        <w:t>(){</w:t>
-      </w:r>
-    </w:p>
-    <w:p>
-      <w:r>
-        <w:tab/>
-      </w:r>
-      <w:r>
-        <w:tab/>
-      </w:r>
-      <w:proofErr w:type="gramStart"/>
-      <w:r>
-        <w:t>return</w:t>
-      </w:r>
-      <w:proofErr w:type="gramEnd"/>
-      <w:r>
-        <w:t xml:space="preserve"> </w:t>
-      </w:r>
-      <w:proofErr w:type="spellStart"/>
-      <w:r>
-        <w:t>numberOfDays</w:t>
-      </w:r>
-      <w:proofErr w:type="spellEnd"/>
-      <w:r>
-        <w:t>;</w:t>
-      </w:r>
-    </w:p>
-    <w:p>
-      <w:r>
-        <w:tab/>
-        <w:t>}</w:t>
-      </w:r>
-    </w:p>
-    <w:p/>
-    <w:p>
-      <w:r>
-        <w:tab/>
-      </w:r>
-      <w:proofErr w:type="gramStart"/>
-      <w:r>
-        <w:t>public</w:t>
-      </w:r>
-      <w:proofErr w:type="gramEnd"/>
-      <w:r>
-        <w:t xml:space="preserve"> </w:t>
-      </w:r>
-      <w:proofErr w:type="spellStart"/>
-      <w:r>
-        <w:t>boolean</w:t>
-      </w:r>
-      <w:proofErr w:type="spellEnd"/>
-      <w:r>
-        <w:t xml:space="preserve"> equals(Movie m){</w:t>
-      </w:r>
-    </w:p>
-    <w:p>
-      <w:r>
-        <w:tab/>
-      </w:r>
-      <w:r>
-        <w:tab/>
-      </w:r>
-      <w:proofErr w:type="gramStart"/>
-      <w:r>
-        <w:t>if(</w:t>
-      </w:r>
-      <w:proofErr w:type="spellStart"/>
-      <w:proofErr w:type="gramEnd"/>
-      <w:r>
-        <w:t>this.movieName</w:t>
-      </w:r>
-      <w:proofErr w:type="spellEnd"/>
-      <w:r>
-        <w:t xml:space="preserve"> == </w:t>
-      </w:r>
-      <w:proofErr w:type="spellStart"/>
-      <w:r>
-        <w:t>m.movieName</w:t>
-      </w:r>
-      <w:proofErr w:type="spellEnd"/>
-      <w:r>
-        <w:t xml:space="preserve"> &amp;&amp; this.ID == m.ID &amp;&amp; </w:t>
-      </w:r>
-      <w:proofErr w:type="spellStart"/>
-      <w:r>
-        <w:t>this.numberOfDays</w:t>
-      </w:r>
-      <w:proofErr w:type="spellEnd"/>
-      <w:r>
-        <w:t xml:space="preserve"> == </w:t>
-      </w:r>
-      <w:proofErr w:type="spellStart"/>
-      <w:r>
-        <w:t>m.numberOfDays</w:t>
-      </w:r>
-      <w:proofErr w:type="spellEnd"/>
-      <w:r>
-        <w:t xml:space="preserve"> ){</w:t>
-      </w:r>
-    </w:p>
-    <w:p>
-      <w:r>
-        <w:tab/>
-      </w:r>
-      <w:r>
-        <w:tab/>
-      </w:r>
-      <w:r>
-        <w:tab/>
-      </w:r>
-      <w:proofErr w:type="gramStart"/>
-      <w:r>
-        <w:t>return</w:t>
-      </w:r>
-      <w:proofErr w:type="gramEnd"/>
-      <w:r>
-        <w:t xml:space="preserve"> true;</w:t>
-      </w:r>
-    </w:p>
-    <w:p>
-      <w:r>
-        <w:tab/>
-      </w:r>
-      <w:r>
-        <w:tab/>
-        <w:t>}</w:t>
-      </w:r>
-    </w:p>
-    <w:p>
-      <w:r>
-        <w:tab/>
-      </w:r>
-      <w:r>
-        <w:tab/>
-      </w:r>
-      <w:proofErr w:type="gramStart"/>
-      <w:r>
-        <w:t>return</w:t>
-      </w:r>
-      <w:proofErr w:type="gramEnd"/>
-      <w:r>
-        <w:t xml:space="preserve"> false;</w:t>
-      </w:r>
-    </w:p>
-    <w:p/>
-    <w:p>
-      <w:r>
-        <w:tab/>
-        <w:t>}</w:t>
-      </w:r>
-    </w:p>
-    <w:p/>
-    <w:p>
-      <w:r>
-        <w:tab/>
-      </w:r>
-      <w:proofErr w:type="gramStart"/>
-      <w:r>
-        <w:t>public</w:t>
-      </w:r>
-      <w:proofErr w:type="gramEnd"/>
-      <w:r>
-        <w:t xml:space="preserve"> abstract double </w:t>
-      </w:r>
-      <w:proofErr w:type="spellStart"/>
-      <w:r>
-        <w:t>calculateFees</w:t>
-      </w:r>
-      <w:proofErr w:type="spellEnd"/>
-      <w:r>
-        <w:t>();</w:t>
-      </w:r>
-    </w:p>
-    <w:p>
-      <w:r>
-        <w:t>}</w:t>
-      </w:r>
-    </w:p>
-    <w:p>
-      <w:pPr>
+    <w:p>
+      <w:pPr>
+        <w:ind w:left="720"/>
         <w:jc w:val="center"/>
         <w:rPr>
           <w:rFonts w:ascii="Bahnschrift SemiBold" w:hAnsi="Bahnschrift SemiBold"/>
@@ -4071,7 +4106,7 @@
           <w:color w:val="2E74B5" w:themeColor="accent1" w:themeShade="BF"/>
           <w:sz w:val="32"/>
         </w:rPr>
-        <w:t xml:space="preserve">3. </w:t>
+        <w:t>2.</w:t>
       </w:r>
       <w:r>
         <w:rPr>
@@ -4079,8 +4114,26 @@
           <w:color w:val="2E74B5" w:themeColor="accent1" w:themeShade="BF"/>
           <w:sz w:val="32"/>
         </w:rPr>
-        <w:t>Drama</w:t>
-      </w:r>
+        <w:t xml:space="preserve">  </w:t>
+      </w:r>
+      <w:proofErr w:type="spellStart"/>
+      <w:r>
+        <w:rPr>
+          <w:rFonts w:ascii="Bahnschrift SemiBold" w:hAnsi="Bahnschrift SemiBold"/>
+          <w:color w:val="2E74B5" w:themeColor="accent1" w:themeShade="BF"/>
+          <w:sz w:val="32"/>
+        </w:rPr>
+        <w:t>TwoDay</w:t>
+      </w:r>
+      <w:r>
+        <w:rPr>
+          <w:rFonts w:ascii="Bahnschrift SemiBold" w:hAnsi="Bahnschrift SemiBold"/>
+          <w:color w:val="2E74B5" w:themeColor="accent1" w:themeShade="BF"/>
+          <w:sz w:val="32"/>
+        </w:rPr>
+        <w:t>Package</w:t>
+      </w:r>
+      <w:proofErr w:type="spellEnd"/>
       <w:r>
         <w:rPr>
           <w:rFonts w:ascii="Bahnschrift SemiBold" w:hAnsi="Bahnschrift SemiBold"/>
@@ -4091,9 +4144,35 @@
       </w:r>
     </w:p>
     <w:p>
-      <w:proofErr w:type="gramStart"/>
-      <w:r>
-        <w:t>import</w:t>
+      <w:pPr>
+        <w:ind w:left="720"/>
+      </w:pPr>
+    </w:p>
+    <w:p>
+      <w:proofErr w:type="gramStart"/>
+      <w:r>
+        <w:t>public</w:t>
+      </w:r>
+      <w:proofErr w:type="gramEnd"/>
+      <w:r>
+        <w:t xml:space="preserve"> class </w:t>
+      </w:r>
+      <w:proofErr w:type="spellStart"/>
+      <w:r>
+        <w:t>TwoDayPackage</w:t>
+      </w:r>
+      <w:proofErr w:type="spellEnd"/>
+      <w:r>
+        <w:t xml:space="preserve"> extends Package{</w:t>
+      </w:r>
+    </w:p>
+    <w:p>
+      <w:r>
+        <w:tab/>
+      </w:r>
+      <w:proofErr w:type="gramStart"/>
+      <w:r>
+        <w:t>private</w:t>
       </w:r>
       <w:proofErr w:type="gramEnd"/>
       <w:r>
@@ -4101,29 +4180,162 @@
       </w:r>
       <w:proofErr w:type="spellStart"/>
       <w:r>
-        <w:t>java.util</w:t>
-      </w:r>
-      <w:proofErr w:type="spellEnd"/>
-      <w:r>
-        <w:t>.*;</w:t>
-      </w:r>
-    </w:p>
-    <w:p>
+        <w:t>int</w:t>
+      </w:r>
+      <w:proofErr w:type="spellEnd"/>
+      <w:r>
+        <w:t xml:space="preserve"> </w:t>
+      </w:r>
+      <w:proofErr w:type="spellStart"/>
+      <w:r>
+        <w:t>flatFee</w:t>
+      </w:r>
+      <w:proofErr w:type="spellEnd"/>
+      <w:r>
+        <w:t>;</w:t>
+      </w:r>
+    </w:p>
+    <w:p/>
+    <w:p/>
+    <w:p>
+      <w:r>
+        <w:tab/>
+        <w:t>//Full-</w:t>
+      </w:r>
+      <w:proofErr w:type="spellStart"/>
+      <w:r>
+        <w:t>Argumented</w:t>
+      </w:r>
+      <w:proofErr w:type="spellEnd"/>
+      <w:r>
+        <w:t xml:space="preserve"> Constructor</w:t>
+      </w:r>
+    </w:p>
+    <w:p>
+      <w:r>
+        <w:tab/>
+      </w:r>
       <w:proofErr w:type="gramStart"/>
       <w:r>
         <w:t>public</w:t>
       </w:r>
       <w:proofErr w:type="gramEnd"/>
       <w:r>
-        <w:t xml:space="preserve"> class Drama extends Movie{</w:t>
-      </w:r>
-    </w:p>
-    <w:p>
-      <w:r>
-        <w:tab/>
-      </w:r>
-    </w:p>
-    <w:p/>
+        <w:t xml:space="preserve"> </w:t>
+      </w:r>
+      <w:proofErr w:type="spellStart"/>
+      <w:r>
+        <w:t>TwoDayPackage</w:t>
+      </w:r>
+      <w:proofErr w:type="spellEnd"/>
+      <w:r>
+        <w:t xml:space="preserve">(String n, String add, double </w:t>
+      </w:r>
+      <w:proofErr w:type="spellStart"/>
+      <w:r>
+        <w:t>wpo</w:t>
+      </w:r>
+      <w:proofErr w:type="spellEnd"/>
+      <w:r>
+        <w:t xml:space="preserve">, double </w:t>
+      </w:r>
+      <w:proofErr w:type="spellStart"/>
+      <w:r>
+        <w:t>cpo</w:t>
+      </w:r>
+      <w:proofErr w:type="spellEnd"/>
+      <w:r>
+        <w:t xml:space="preserve">, </w:t>
+      </w:r>
+      <w:proofErr w:type="spellStart"/>
+      <w:r>
+        <w:t>int</w:t>
+      </w:r>
+      <w:proofErr w:type="spellEnd"/>
+      <w:r>
+        <w:t xml:space="preserve"> </w:t>
+      </w:r>
+      <w:proofErr w:type="spellStart"/>
+      <w:r>
+        <w:t>ff</w:t>
+      </w:r>
+      <w:proofErr w:type="spellEnd"/>
+      <w:r>
+        <w:t>){</w:t>
+      </w:r>
+    </w:p>
+    <w:p>
+      <w:r>
+        <w:tab/>
+      </w:r>
+      <w:r>
+        <w:tab/>
+      </w:r>
+      <w:proofErr w:type="gramStart"/>
+      <w:r>
+        <w:t>super(</w:t>
+      </w:r>
+      <w:proofErr w:type="gramEnd"/>
+      <w:r>
+        <w:t xml:space="preserve">n, add, </w:t>
+      </w:r>
+      <w:proofErr w:type="spellStart"/>
+      <w:r>
+        <w:t>wpo</w:t>
+      </w:r>
+      <w:proofErr w:type="spellEnd"/>
+      <w:r>
+        <w:t xml:space="preserve">, </w:t>
+      </w:r>
+      <w:proofErr w:type="spellStart"/>
+      <w:r>
+        <w:t>cpo</w:t>
+      </w:r>
+      <w:proofErr w:type="spellEnd"/>
+      <w:r>
+        <w:t>);</w:t>
+      </w:r>
+    </w:p>
+    <w:p>
+      <w:r>
+        <w:tab/>
+      </w:r>
+      <w:r>
+        <w:tab/>
+      </w:r>
+      <w:proofErr w:type="spellStart"/>
+      <w:proofErr w:type="gramStart"/>
+      <w:r>
+        <w:t>flatFee</w:t>
+      </w:r>
+      <w:proofErr w:type="spellEnd"/>
+      <w:proofErr w:type="gramEnd"/>
+      <w:r>
+        <w:t xml:space="preserve"> = </w:t>
+      </w:r>
+      <w:proofErr w:type="spellStart"/>
+      <w:r>
+        <w:t>ff</w:t>
+      </w:r>
+      <w:proofErr w:type="spellEnd"/>
+      <w:r>
+        <w:t>;</w:t>
+      </w:r>
+    </w:p>
+    <w:p>
+      <w:r>
+        <w:tab/>
+        <w:t>}</w:t>
+      </w:r>
+    </w:p>
+    <w:p/>
+    <w:p/>
+    <w:p>
+      <w:r>
+        <w:tab/>
+        <w:t xml:space="preserve">//Over-riding method in child class </w:t>
+      </w:r>
+    </w:p>
     <w:p>
       <w:r>
         <w:tab/>
@@ -4138,7 +4350,7 @@
       </w:r>
       <w:proofErr w:type="spellStart"/>
       <w:r>
-        <w:t>calculateFees</w:t>
+        <w:t>calculateCost</w:t>
       </w:r>
       <w:proofErr w:type="spellEnd"/>
       <w:r>
@@ -4151,71 +4363,6 @@
       </w:r>
       <w:r>
         <w:tab/>
-        <w:t xml:space="preserve">Scanner input </w:t>
-      </w:r>
-      <w:proofErr w:type="gramStart"/>
-      <w:r>
-        <w:t>=  new</w:t>
-      </w:r>
-      <w:proofErr w:type="gramEnd"/>
-      <w:r>
-        <w:t xml:space="preserve"> Scanner(System.in);</w:t>
-      </w:r>
-    </w:p>
-    <w:p>
-      <w:r>
-        <w:tab/>
-      </w:r>
-      <w:r>
-        <w:tab/>
-      </w:r>
-      <w:proofErr w:type="spellStart"/>
-      <w:proofErr w:type="gramStart"/>
-      <w:r>
-        <w:t>System.out.print</w:t>
-      </w:r>
-      <w:proofErr w:type="spellEnd"/>
-      <w:r>
-        <w:t>(</w:t>
-      </w:r>
-      <w:proofErr w:type="gramEnd"/>
-      <w:r>
-        <w:t>"Enter the number of movie late days: ");</w:t>
-      </w:r>
-    </w:p>
-    <w:p>
-      <w:r>
-        <w:tab/>
-      </w:r>
-      <w:r>
-        <w:tab/>
-      </w:r>
-      <w:proofErr w:type="spellStart"/>
-      <w:proofErr w:type="gramStart"/>
-      <w:r>
-        <w:t>int</w:t>
-      </w:r>
-      <w:proofErr w:type="spellEnd"/>
-      <w:proofErr w:type="gramEnd"/>
-      <w:r>
-        <w:t xml:space="preserve"> days = </w:t>
-      </w:r>
-      <w:proofErr w:type="spellStart"/>
-      <w:r>
-        <w:t>input.nextInt</w:t>
-      </w:r>
-      <w:proofErr w:type="spellEnd"/>
-      <w:r>
-        <w:t>();</w:t>
-      </w:r>
-    </w:p>
-    <w:p/>
-    <w:p>
-      <w:r>
-        <w:tab/>
-      </w:r>
-      <w:r>
-        <w:tab/>
       </w:r>
       <w:proofErr w:type="gramStart"/>
       <w:r>
@@ -4223,16 +4370,39 @@
       </w:r>
       <w:proofErr w:type="gramEnd"/>
       <w:r>
-        <w:t xml:space="preserve"> days * 2;</w:t>
-      </w:r>
-    </w:p>
+        <w:t xml:space="preserve"> (</w:t>
+      </w:r>
+      <w:proofErr w:type="spellStart"/>
+      <w:r>
+        <w:t>costPerOunce</w:t>
+      </w:r>
+      <w:proofErr w:type="spellEnd"/>
+      <w:r>
+        <w:t xml:space="preserve"> * </w:t>
+      </w:r>
+      <w:proofErr w:type="spellStart"/>
+      <w:r>
+        <w:t>weightPerOunce</w:t>
+      </w:r>
+      <w:proofErr w:type="spellEnd"/>
+      <w:r>
+        <w:t xml:space="preserve">) + </w:t>
+      </w:r>
+      <w:proofErr w:type="spellStart"/>
+      <w:r>
+        <w:t>flatFee</w:t>
+      </w:r>
+      <w:proofErr w:type="spellEnd"/>
+      <w:r>
+        <w:t xml:space="preserve"> ;</w:t>
+      </w:r>
+    </w:p>
+    <w:p/>
     <w:p>
       <w:r>
         <w:tab/>
         <w:t>}</w:t>
       </w:r>
-    </w:p>
-    <w:p>
       <w:r>
         <w:tab/>
       </w:r>
@@ -4244,6 +4414,7 @@
     </w:p>
     <w:p>
       <w:pPr>
+        <w:ind w:left="720"/>
         <w:jc w:val="center"/>
         <w:rPr>
           <w:rFonts w:ascii="Bahnschrift SemiBold" w:hAnsi="Bahnschrift SemiBold"/>
@@ -4257,7 +4428,8 @@
           <w:color w:val="2E74B5" w:themeColor="accent1" w:themeShade="BF"/>
           <w:sz w:val="32"/>
         </w:rPr>
-        <w:t xml:space="preserve">3. </w:t>
+        <w:lastRenderedPageBreak/>
+        <w:t>2.</w:t>
       </w:r>
       <w:r>
         <w:rPr>
@@ -4265,7 +4437,239 @@
           <w:color w:val="2E74B5" w:themeColor="accent1" w:themeShade="BF"/>
           <w:sz w:val="32"/>
         </w:rPr>
-        <w:t>Comedy</w:t>
+        <w:t xml:space="preserve">  Runner Package Class</w:t>
+      </w:r>
+    </w:p>
+    <w:p>
+      <w:proofErr w:type="gramStart"/>
+      <w:r>
+        <w:t>public</w:t>
+      </w:r>
+      <w:proofErr w:type="gramEnd"/>
+      <w:r>
+        <w:t xml:space="preserve"> class Runner{</w:t>
+      </w:r>
+    </w:p>
+    <w:p>
+      <w:r>
+        <w:tab/>
+      </w:r>
+      <w:proofErr w:type="gramStart"/>
+      <w:r>
+        <w:t>public</w:t>
+      </w:r>
+      <w:proofErr w:type="gramEnd"/>
+      <w:r>
+        <w:t xml:space="preserve"> static void main(String[] </w:t>
+      </w:r>
+      <w:proofErr w:type="spellStart"/>
+      <w:r>
+        <w:t>args</w:t>
+      </w:r>
+      <w:proofErr w:type="spellEnd"/>
+      <w:r>
+        <w:t>) {</w:t>
+      </w:r>
+    </w:p>
+    <w:p>
+      <w:r>
+        <w:tab/>
+      </w:r>
+      <w:r>
+        <w:tab/>
+      </w:r>
+      <w:proofErr w:type="gramStart"/>
+      <w:r>
+        <w:t>Package[</w:t>
+      </w:r>
+      <w:proofErr w:type="gramEnd"/>
+      <w:r>
+        <w:t>] p = new Package[2];</w:t>
+      </w:r>
+    </w:p>
+    <w:p>
+      <w:r>
+        <w:tab/>
+      </w:r>
+      <w:r>
+        <w:tab/>
+      </w:r>
+      <w:proofErr w:type="gramStart"/>
+      <w:r>
+        <w:t>p[</w:t>
+      </w:r>
+      <w:proofErr w:type="gramEnd"/>
+      <w:r>
+        <w:t xml:space="preserve">0] = new </w:t>
+      </w:r>
+      <w:proofErr w:type="spellStart"/>
+      <w:r>
+        <w:t>OverNightPackage</w:t>
+      </w:r>
+      <w:proofErr w:type="spellEnd"/>
+      <w:r>
+        <w:t>("Daoud", "Park-Road Islamabad", 20.4, 9.0, 20000);</w:t>
+      </w:r>
+    </w:p>
+    <w:p>
+      <w:r>
+        <w:tab/>
+      </w:r>
+      <w:r>
+        <w:tab/>
+      </w:r>
+      <w:proofErr w:type="gramStart"/>
+      <w:r>
+        <w:t>p[</w:t>
+      </w:r>
+      <w:proofErr w:type="gramEnd"/>
+      <w:r>
+        <w:t xml:space="preserve">1] = new </w:t>
+      </w:r>
+      <w:proofErr w:type="spellStart"/>
+      <w:r>
+        <w:t>TwoDayPackage</w:t>
+      </w:r>
+      <w:proofErr w:type="spellEnd"/>
+      <w:r>
+        <w:t>("Hussain", "Hostel-City Islamabad", 20.4, 9.0, 1500);</w:t>
+      </w:r>
+    </w:p>
+    <w:p/>
+    <w:p/>
+    <w:p>
+      <w:r>
+        <w:tab/>
+      </w:r>
+      <w:r>
+        <w:tab/>
+      </w:r>
+      <w:proofErr w:type="gramStart"/>
+      <w:r>
+        <w:t>for(</w:t>
+      </w:r>
+      <w:proofErr w:type="spellStart"/>
+      <w:proofErr w:type="gramEnd"/>
+      <w:r>
+        <w:t>int</w:t>
+      </w:r>
+      <w:proofErr w:type="spellEnd"/>
+      <w:r>
+        <w:t xml:space="preserve"> </w:t>
+      </w:r>
+      <w:proofErr w:type="spellStart"/>
+      <w:r>
+        <w:t>i</w:t>
+      </w:r>
+      <w:proofErr w:type="spellEnd"/>
+      <w:r>
+        <w:t xml:space="preserve"> = 0; </w:t>
+      </w:r>
+      <w:proofErr w:type="spellStart"/>
+      <w:r>
+        <w:t>i</w:t>
+      </w:r>
+      <w:proofErr w:type="spellEnd"/>
+      <w:r>
+        <w:t xml:space="preserve"> &lt; </w:t>
+      </w:r>
+      <w:proofErr w:type="spellStart"/>
+      <w:r>
+        <w:t>p.length</w:t>
+      </w:r>
+      <w:proofErr w:type="spellEnd"/>
+      <w:r>
+        <w:t xml:space="preserve">; </w:t>
+      </w:r>
+      <w:proofErr w:type="spellStart"/>
+      <w:r>
+        <w:t>i</w:t>
+      </w:r>
+      <w:proofErr w:type="spellEnd"/>
+      <w:r>
+        <w:t>++){</w:t>
+      </w:r>
+    </w:p>
+    <w:p>
+      <w:r>
+        <w:tab/>
+      </w:r>
+      <w:r>
+        <w:tab/>
+      </w:r>
+      <w:r>
+        <w:tab/>
+      </w:r>
+      <w:proofErr w:type="spellStart"/>
+      <w:proofErr w:type="gramStart"/>
+      <w:r>
+        <w:t>System.out.println</w:t>
+      </w:r>
+      <w:proofErr w:type="spellEnd"/>
+      <w:r>
+        <w:t>(</w:t>
+      </w:r>
+      <w:proofErr w:type="gramEnd"/>
+      <w:r>
+        <w:t>p[</w:t>
+      </w:r>
+      <w:proofErr w:type="spellStart"/>
+      <w:r>
+        <w:t>i</w:t>
+      </w:r>
+      <w:proofErr w:type="spellEnd"/>
+      <w:r>
+        <w:t>].</w:t>
+      </w:r>
+      <w:proofErr w:type="spellStart"/>
+      <w:r>
+        <w:t>calculateCost</w:t>
+      </w:r>
+      <w:proofErr w:type="spellEnd"/>
+      <w:r>
+        <w:t>());</w:t>
+      </w:r>
+    </w:p>
+    <w:p>
+      <w:r>
+        <w:tab/>
+      </w:r>
+      <w:r>
+        <w:tab/>
+        <w:t>}</w:t>
+      </w:r>
+    </w:p>
+    <w:p/>
+    <w:p>
+      <w:r>
+        <w:tab/>
+        <w:t>}</w:t>
+      </w:r>
+    </w:p>
+    <w:p>
+      <w:r>
+        <w:t>}</w:t>
+      </w:r>
+    </w:p>
+    <w:p/>
+    <w:p/>
+    <w:p/>
+    <w:p>
+      <w:pPr>
+        <w:jc w:val="center"/>
+        <w:rPr>
+          <w:rFonts w:ascii="Bahnschrift SemiBold" w:hAnsi="Bahnschrift SemiBold"/>
+          <w:color w:val="2E74B5" w:themeColor="accent1" w:themeShade="BF"/>
+          <w:sz w:val="32"/>
+        </w:rPr>
+      </w:pPr>
+      <w:r>
+        <w:rPr>
+          <w:rFonts w:ascii="Bahnschrift SemiBold" w:hAnsi="Bahnschrift SemiBold"/>
+          <w:color w:val="2E74B5" w:themeColor="accent1" w:themeShade="BF"/>
+          <w:sz w:val="32"/>
+        </w:rPr>
+        <w:t>3. Movie</w:t>
       </w:r>
       <w:r>
         <w:rPr>
@@ -4279,7 +4683,41 @@
     <w:p>
       <w:proofErr w:type="gramStart"/>
       <w:r>
-        <w:t>import</w:t>
+        <w:t>public</w:t>
+      </w:r>
+      <w:proofErr w:type="gramEnd"/>
+      <w:r>
+        <w:t xml:space="preserve"> abstract class Movie{</w:t>
+      </w:r>
+    </w:p>
+    <w:p>
+      <w:r>
+        <w:tab/>
+      </w:r>
+      <w:proofErr w:type="gramStart"/>
+      <w:r>
+        <w:t>protected</w:t>
+      </w:r>
+      <w:proofErr w:type="gramEnd"/>
+      <w:r>
+        <w:t xml:space="preserve"> String </w:t>
+      </w:r>
+      <w:proofErr w:type="spellStart"/>
+      <w:r>
+        <w:t>movieName</w:t>
+      </w:r>
+      <w:proofErr w:type="spellEnd"/>
+      <w:r>
+        <w:t>;</w:t>
+      </w:r>
+    </w:p>
+    <w:p>
+      <w:r>
+        <w:tab/>
+      </w:r>
+      <w:proofErr w:type="gramStart"/>
+      <w:r>
+        <w:t>protected</w:t>
       </w:r>
       <w:proofErr w:type="gramEnd"/>
       <w:r>
@@ -4287,27 +4725,142 @@
       </w:r>
       <w:proofErr w:type="spellStart"/>
       <w:r>
-        <w:t>java.util</w:t>
-      </w:r>
-      <w:proofErr w:type="spellEnd"/>
-      <w:r>
-        <w:t>.*;</w:t>
-      </w:r>
-    </w:p>
-    <w:p>
+        <w:t>int</w:t>
+      </w:r>
+      <w:proofErr w:type="spellEnd"/>
+      <w:r>
+        <w:t xml:space="preserve"> ID;</w:t>
+      </w:r>
+    </w:p>
+    <w:p>
+      <w:r>
+        <w:tab/>
+      </w:r>
+      <w:proofErr w:type="gramStart"/>
+      <w:r>
+        <w:t>protected</w:t>
+      </w:r>
+      <w:proofErr w:type="gramEnd"/>
+      <w:r>
+        <w:t xml:space="preserve"> </w:t>
+      </w:r>
+      <w:proofErr w:type="spellStart"/>
+      <w:r>
+        <w:t>int</w:t>
+      </w:r>
+      <w:proofErr w:type="spellEnd"/>
+      <w:r>
+        <w:t xml:space="preserve"> </w:t>
+      </w:r>
+      <w:proofErr w:type="spellStart"/>
+      <w:r>
+        <w:t>numberOfDays</w:t>
+      </w:r>
+      <w:proofErr w:type="spellEnd"/>
+      <w:r>
+        <w:t>;</w:t>
+      </w:r>
+    </w:p>
+    <w:p/>
+    <w:p>
+      <w:r>
+        <w:tab/>
+        <w:t>//Setters</w:t>
+      </w:r>
+    </w:p>
+    <w:p>
+      <w:r>
+        <w:tab/>
+      </w:r>
       <w:proofErr w:type="gramStart"/>
       <w:r>
         <w:t>public</w:t>
       </w:r>
       <w:proofErr w:type="gramEnd"/>
       <w:r>
-        <w:t xml:space="preserve"> class Comedy extends Movie{</w:t>
+        <w:t xml:space="preserve"> void </w:t>
+      </w:r>
+      <w:proofErr w:type="spellStart"/>
+      <w:r>
+        <w:t>setMovieName</w:t>
+      </w:r>
+      <w:proofErr w:type="spellEnd"/>
+      <w:r>
+        <w:t xml:space="preserve">(String </w:t>
+      </w:r>
+      <w:proofErr w:type="spellStart"/>
+      <w:r>
+        <w:t>mn</w:t>
+      </w:r>
+      <w:proofErr w:type="spellEnd"/>
+      <w:r>
+        <w:t>){</w:t>
+      </w:r>
+    </w:p>
+    <w:p>
+      <w:r>
+        <w:tab/>
+      </w:r>
+      <w:r>
+        <w:tab/>
+      </w:r>
+      <w:proofErr w:type="gramStart"/>
+      <w:r>
+        <w:t>if(</w:t>
+      </w:r>
+      <w:proofErr w:type="spellStart"/>
+      <w:proofErr w:type="gramEnd"/>
+      <w:r>
+        <w:t>mn</w:t>
+      </w:r>
+      <w:proofErr w:type="spellEnd"/>
+      <w:r>
+        <w:t xml:space="preserve"> != ""){</w:t>
+      </w:r>
+    </w:p>
+    <w:p>
+      <w:r>
+        <w:tab/>
+      </w:r>
+      <w:r>
+        <w:tab/>
+      </w:r>
+      <w:r>
+        <w:tab/>
+      </w:r>
+      <w:proofErr w:type="spellStart"/>
+      <w:proofErr w:type="gramStart"/>
+      <w:r>
+        <w:t>movieName</w:t>
+      </w:r>
+      <w:proofErr w:type="spellEnd"/>
+      <w:proofErr w:type="gramEnd"/>
+      <w:r>
+        <w:t xml:space="preserve"> = </w:t>
+      </w:r>
+      <w:proofErr w:type="spellStart"/>
+      <w:r>
+        <w:t>mn</w:t>
+      </w:r>
+      <w:proofErr w:type="spellEnd"/>
+      <w:r>
+        <w:t>;</w:t>
+      </w:r>
+    </w:p>
+    <w:p>
+      <w:r>
+        <w:tab/>
+      </w:r>
+      <w:r>
+        <w:tab/>
+        <w:t>}</w:t>
       </w:r>
     </w:p>
     <w:p>
       <w:r>
         <w:lastRenderedPageBreak/>
         <w:tab/>
+        <w:t>}</w:t>
       </w:r>
     </w:p>
     <w:p/>
@@ -4321,7 +4874,472 @@
       </w:r>
       <w:proofErr w:type="gramEnd"/>
       <w:r>
-        <w:t xml:space="preserve"> double </w:t>
+        <w:t xml:space="preserve"> void </w:t>
+      </w:r>
+      <w:proofErr w:type="spellStart"/>
+      <w:r>
+        <w:t>setID</w:t>
+      </w:r>
+      <w:proofErr w:type="spellEnd"/>
+      <w:r>
+        <w:t>(</w:t>
+      </w:r>
+      <w:proofErr w:type="spellStart"/>
+      <w:r>
+        <w:t>int</w:t>
+      </w:r>
+      <w:proofErr w:type="spellEnd"/>
+      <w:r>
+        <w:t xml:space="preserve"> id){</w:t>
+      </w:r>
+    </w:p>
+    <w:p>
+      <w:r>
+        <w:tab/>
+      </w:r>
+      <w:r>
+        <w:tab/>
+      </w:r>
+      <w:proofErr w:type="gramStart"/>
+      <w:r>
+        <w:t>if(</w:t>
+      </w:r>
+      <w:proofErr w:type="gramEnd"/>
+      <w:r>
+        <w:t>id != 0){</w:t>
+      </w:r>
+    </w:p>
+    <w:p>
+      <w:r>
+        <w:tab/>
+      </w:r>
+      <w:r>
+        <w:tab/>
+      </w:r>
+      <w:r>
+        <w:tab/>
+        <w:t>ID = id;</w:t>
+      </w:r>
+    </w:p>
+    <w:p>
+      <w:r>
+        <w:tab/>
+      </w:r>
+      <w:r>
+        <w:tab/>
+        <w:t>}</w:t>
+      </w:r>
+    </w:p>
+    <w:p>
+      <w:r>
+        <w:tab/>
+        <w:t>}</w:t>
+      </w:r>
+    </w:p>
+    <w:p/>
+    <w:p>
+      <w:r>
+        <w:tab/>
+      </w:r>
+      <w:proofErr w:type="gramStart"/>
+      <w:r>
+        <w:t>public</w:t>
+      </w:r>
+      <w:proofErr w:type="gramEnd"/>
+      <w:r>
+        <w:t xml:space="preserve"> void </w:t>
+      </w:r>
+      <w:proofErr w:type="spellStart"/>
+      <w:r>
+        <w:t>setNumberOfDays</w:t>
+      </w:r>
+      <w:proofErr w:type="spellEnd"/>
+      <w:r>
+        <w:t>(</w:t>
+      </w:r>
+      <w:proofErr w:type="spellStart"/>
+      <w:r>
+        <w:t>int</w:t>
+      </w:r>
+      <w:proofErr w:type="spellEnd"/>
+      <w:r>
+        <w:t xml:space="preserve"> </w:t>
+      </w:r>
+      <w:proofErr w:type="spellStart"/>
+      <w:r>
+        <w:t>ndys</w:t>
+      </w:r>
+      <w:proofErr w:type="spellEnd"/>
+      <w:r>
+        <w:t>){</w:t>
+      </w:r>
+    </w:p>
+    <w:p>
+      <w:r>
+        <w:tab/>
+      </w:r>
+      <w:r>
+        <w:tab/>
+      </w:r>
+      <w:proofErr w:type="gramStart"/>
+      <w:r>
+        <w:t>if(</w:t>
+      </w:r>
+      <w:proofErr w:type="spellStart"/>
+      <w:proofErr w:type="gramEnd"/>
+      <w:r>
+        <w:t>ndys</w:t>
+      </w:r>
+      <w:proofErr w:type="spellEnd"/>
+      <w:r>
+        <w:t xml:space="preserve"> != 0){</w:t>
+      </w:r>
+    </w:p>
+    <w:p>
+      <w:r>
+        <w:tab/>
+      </w:r>
+      <w:r>
+        <w:tab/>
+      </w:r>
+      <w:r>
+        <w:tab/>
+      </w:r>
+      <w:proofErr w:type="spellStart"/>
+      <w:proofErr w:type="gramStart"/>
+      <w:r>
+        <w:t>numberOfDays</w:t>
+      </w:r>
+      <w:proofErr w:type="spellEnd"/>
+      <w:proofErr w:type="gramEnd"/>
+      <w:r>
+        <w:t xml:space="preserve"> = </w:t>
+      </w:r>
+      <w:proofErr w:type="spellStart"/>
+      <w:r>
+        <w:t>ndys</w:t>
+      </w:r>
+      <w:proofErr w:type="spellEnd"/>
+      <w:r>
+        <w:t>;</w:t>
+      </w:r>
+    </w:p>
+    <w:p>
+      <w:r>
+        <w:tab/>
+      </w:r>
+      <w:r>
+        <w:tab/>
+        <w:t>}</w:t>
+      </w:r>
+    </w:p>
+    <w:p>
+      <w:r>
+        <w:tab/>
+        <w:t>}</w:t>
+      </w:r>
+    </w:p>
+    <w:p/>
+    <w:p>
+      <w:r>
+        <w:tab/>
+        <w:t>//Getters</w:t>
+      </w:r>
+    </w:p>
+    <w:p>
+      <w:r>
+        <w:tab/>
+      </w:r>
+      <w:proofErr w:type="gramStart"/>
+      <w:r>
+        <w:t>public</w:t>
+      </w:r>
+      <w:proofErr w:type="gramEnd"/>
+      <w:r>
+        <w:t xml:space="preserve"> String </w:t>
+      </w:r>
+      <w:proofErr w:type="spellStart"/>
+      <w:r>
+        <w:t>getMovieName</w:t>
+      </w:r>
+      <w:proofErr w:type="spellEnd"/>
+      <w:r>
+        <w:t>(){</w:t>
+      </w:r>
+    </w:p>
+    <w:p>
+      <w:r>
+        <w:tab/>
+      </w:r>
+      <w:r>
+        <w:tab/>
+      </w:r>
+      <w:proofErr w:type="gramStart"/>
+      <w:r>
+        <w:t>return</w:t>
+      </w:r>
+      <w:proofErr w:type="gramEnd"/>
+      <w:r>
+        <w:t xml:space="preserve"> </w:t>
+      </w:r>
+      <w:proofErr w:type="spellStart"/>
+      <w:r>
+        <w:t>movieName</w:t>
+      </w:r>
+      <w:proofErr w:type="spellEnd"/>
+      <w:r>
+        <w:t>;</w:t>
+      </w:r>
+    </w:p>
+    <w:p>
+      <w:r>
+        <w:tab/>
+        <w:t>}</w:t>
+      </w:r>
+    </w:p>
+    <w:p/>
+    <w:p>
+      <w:r>
+        <w:tab/>
+      </w:r>
+      <w:proofErr w:type="gramStart"/>
+      <w:r>
+        <w:t>public</w:t>
+      </w:r>
+      <w:proofErr w:type="gramEnd"/>
+      <w:r>
+        <w:t xml:space="preserve"> </w:t>
+      </w:r>
+      <w:proofErr w:type="spellStart"/>
+      <w:r>
+        <w:t>int</w:t>
+      </w:r>
+      <w:proofErr w:type="spellEnd"/>
+      <w:r>
+        <w:t xml:space="preserve"> </w:t>
+      </w:r>
+      <w:proofErr w:type="spellStart"/>
+      <w:r>
+        <w:t>getID</w:t>
+      </w:r>
+      <w:proofErr w:type="spellEnd"/>
+      <w:r>
+        <w:t>(){</w:t>
+      </w:r>
+    </w:p>
+    <w:p>
+      <w:r>
+        <w:tab/>
+      </w:r>
+      <w:r>
+        <w:tab/>
+      </w:r>
+      <w:proofErr w:type="gramStart"/>
+      <w:r>
+        <w:t>return</w:t>
+      </w:r>
+      <w:proofErr w:type="gramEnd"/>
+      <w:r>
+        <w:t xml:space="preserve"> ID;</w:t>
+      </w:r>
+    </w:p>
+    <w:p>
+      <w:r>
+        <w:tab/>
+        <w:t>}</w:t>
+      </w:r>
+    </w:p>
+    <w:p/>
+    <w:p>
+      <w:r>
+        <w:tab/>
+      </w:r>
+      <w:proofErr w:type="gramStart"/>
+      <w:r>
+        <w:t>public</w:t>
+      </w:r>
+      <w:proofErr w:type="gramEnd"/>
+      <w:r>
+        <w:t xml:space="preserve"> </w:t>
+      </w:r>
+      <w:proofErr w:type="spellStart"/>
+      <w:r>
+        <w:t>int</w:t>
+      </w:r>
+      <w:proofErr w:type="spellEnd"/>
+      <w:r>
+        <w:t xml:space="preserve"> </w:t>
+      </w:r>
+      <w:proofErr w:type="spellStart"/>
+      <w:r>
+        <w:t>getNumberOfDays</w:t>
+      </w:r>
+      <w:proofErr w:type="spellEnd"/>
+      <w:r>
+        <w:t>(){</w:t>
+      </w:r>
+    </w:p>
+    <w:p>
+      <w:r>
+        <w:tab/>
+      </w:r>
+      <w:r>
+        <w:tab/>
+      </w:r>
+      <w:proofErr w:type="gramStart"/>
+      <w:r>
+        <w:t>return</w:t>
+      </w:r>
+      <w:proofErr w:type="gramEnd"/>
+      <w:r>
+        <w:t xml:space="preserve"> </w:t>
+      </w:r>
+      <w:proofErr w:type="spellStart"/>
+      <w:r>
+        <w:t>numberOfDays</w:t>
+      </w:r>
+      <w:proofErr w:type="spellEnd"/>
+      <w:r>
+        <w:t>;</w:t>
+      </w:r>
+    </w:p>
+    <w:p>
+      <w:r>
+        <w:tab/>
+        <w:t>}</w:t>
+      </w:r>
+    </w:p>
+    <w:p/>
+    <w:p>
+      <w:r>
+        <w:tab/>
+      </w:r>
+      <w:proofErr w:type="gramStart"/>
+      <w:r>
+        <w:t>public</w:t>
+      </w:r>
+      <w:proofErr w:type="gramEnd"/>
+      <w:r>
+        <w:t xml:space="preserve"> </w:t>
+      </w:r>
+      <w:proofErr w:type="spellStart"/>
+      <w:r>
+        <w:t>boolean</w:t>
+      </w:r>
+      <w:proofErr w:type="spellEnd"/>
+      <w:r>
+        <w:t xml:space="preserve"> equals(Movie m){</w:t>
+      </w:r>
+    </w:p>
+    <w:p>
+      <w:r>
+        <w:lastRenderedPageBreak/>
+        <w:tab/>
+      </w:r>
+      <w:r>
+        <w:tab/>
+      </w:r>
+      <w:proofErr w:type="gramStart"/>
+      <w:r>
+        <w:t>if(</w:t>
+      </w:r>
+      <w:proofErr w:type="spellStart"/>
+      <w:proofErr w:type="gramEnd"/>
+      <w:r>
+        <w:t>this.movieName</w:t>
+      </w:r>
+      <w:proofErr w:type="spellEnd"/>
+      <w:r>
+        <w:t xml:space="preserve"> == </w:t>
+      </w:r>
+      <w:proofErr w:type="spellStart"/>
+      <w:r>
+        <w:t>m.movieName</w:t>
+      </w:r>
+      <w:proofErr w:type="spellEnd"/>
+      <w:r>
+        <w:t xml:space="preserve"> &amp;&amp; this.ID == m.ID &amp;&amp; </w:t>
+      </w:r>
+      <w:proofErr w:type="spellStart"/>
+      <w:r>
+        <w:t>this.numberOfDays</w:t>
+      </w:r>
+      <w:proofErr w:type="spellEnd"/>
+      <w:r>
+        <w:t xml:space="preserve"> == </w:t>
+      </w:r>
+      <w:proofErr w:type="spellStart"/>
+      <w:r>
+        <w:t>m.numberOfDays</w:t>
+      </w:r>
+      <w:proofErr w:type="spellEnd"/>
+      <w:r>
+        <w:t xml:space="preserve"> ){</w:t>
+      </w:r>
+    </w:p>
+    <w:p>
+      <w:r>
+        <w:tab/>
+      </w:r>
+      <w:r>
+        <w:tab/>
+      </w:r>
+      <w:r>
+        <w:tab/>
+      </w:r>
+      <w:proofErr w:type="gramStart"/>
+      <w:r>
+        <w:t>return</w:t>
+      </w:r>
+      <w:proofErr w:type="gramEnd"/>
+      <w:r>
+        <w:t xml:space="preserve"> true;</w:t>
+      </w:r>
+    </w:p>
+    <w:p>
+      <w:r>
+        <w:tab/>
+      </w:r>
+      <w:r>
+        <w:tab/>
+        <w:t>}</w:t>
+      </w:r>
+    </w:p>
+    <w:p>
+      <w:r>
+        <w:tab/>
+      </w:r>
+      <w:r>
+        <w:tab/>
+      </w:r>
+      <w:proofErr w:type="gramStart"/>
+      <w:r>
+        <w:t>return</w:t>
+      </w:r>
+      <w:proofErr w:type="gramEnd"/>
+      <w:r>
+        <w:t xml:space="preserve"> false;</w:t>
+      </w:r>
+    </w:p>
+    <w:p/>
+    <w:p>
+      <w:r>
+        <w:tab/>
+        <w:t>}</w:t>
+      </w:r>
+    </w:p>
+    <w:p/>
+    <w:p>
+      <w:r>
+        <w:tab/>
+      </w:r>
+      <w:proofErr w:type="gramStart"/>
+      <w:r>
+        <w:t>public</w:t>
+      </w:r>
+      <w:proofErr w:type="gramEnd"/>
+      <w:r>
+        <w:t xml:space="preserve"> abstract double </w:t>
       </w:r>
       <w:proofErr w:type="spellStart"/>
       <w:r>
@@ -4329,99 +5347,7 @@
       </w:r>
       <w:proofErr w:type="spellEnd"/>
       <w:r>
-        <w:t>(){</w:t>
-      </w:r>
-    </w:p>
-    <w:p>
-      <w:r>
-        <w:tab/>
-      </w:r>
-      <w:r>
-        <w:tab/>
-        <w:t xml:space="preserve">Scanner input </w:t>
-      </w:r>
-      <w:proofErr w:type="gramStart"/>
-      <w:r>
-        <w:t>=  new</w:t>
-      </w:r>
-      <w:proofErr w:type="gramEnd"/>
-      <w:r>
-        <w:t xml:space="preserve"> Scanner(System.in);</w:t>
-      </w:r>
-    </w:p>
-    <w:p>
-      <w:r>
-        <w:tab/>
-      </w:r>
-      <w:r>
-        <w:tab/>
-      </w:r>
-      <w:proofErr w:type="spellStart"/>
-      <w:proofErr w:type="gramStart"/>
-      <w:r>
-        <w:t>System.out.print</w:t>
-      </w:r>
-      <w:proofErr w:type="spellEnd"/>
-      <w:r>
-        <w:t>(</w:t>
-      </w:r>
-      <w:proofErr w:type="gramEnd"/>
-      <w:r>
-        <w:t>"Enter the number of movie late days: ");</w:t>
-      </w:r>
-    </w:p>
-    <w:p>
-      <w:r>
-        <w:tab/>
-      </w:r>
-      <w:r>
-        <w:tab/>
-      </w:r>
-      <w:proofErr w:type="spellStart"/>
-      <w:proofErr w:type="gramStart"/>
-      <w:r>
-        <w:t>int</w:t>
-      </w:r>
-      <w:proofErr w:type="spellEnd"/>
-      <w:proofErr w:type="gramEnd"/>
-      <w:r>
-        <w:t xml:space="preserve"> days = </w:t>
-      </w:r>
-      <w:proofErr w:type="spellStart"/>
-      <w:r>
-        <w:t>input.nextInt</w:t>
-      </w:r>
-      <w:proofErr w:type="spellEnd"/>
-      <w:r>
         <w:t>();</w:t>
-      </w:r>
-    </w:p>
-    <w:p/>
-    <w:p>
-      <w:r>
-        <w:tab/>
-      </w:r>
-      <w:r>
-        <w:tab/>
-      </w:r>
-      <w:proofErr w:type="gramStart"/>
-      <w:r>
-        <w:t>return</w:t>
-      </w:r>
-      <w:proofErr w:type="gramEnd"/>
-      <w:r>
-        <w:t xml:space="preserve"> days*2.50;</w:t>
-      </w:r>
-    </w:p>
-    <w:p>
-      <w:r>
-        <w:tab/>
-        <w:t>}</w:t>
-      </w:r>
-    </w:p>
-    <w:p>
-      <w:r>
-        <w:tab/>
       </w:r>
     </w:p>
     <w:p>
@@ -4444,23 +5370,7 @@
           <w:color w:val="2E74B5" w:themeColor="accent1" w:themeShade="BF"/>
           <w:sz w:val="32"/>
         </w:rPr>
-        <w:t xml:space="preserve">3. </w:t>
-      </w:r>
-      <w:r>
-        <w:rPr>
-          <w:rFonts w:ascii="Bahnschrift SemiBold" w:hAnsi="Bahnschrift SemiBold"/>
-          <w:color w:val="2E74B5" w:themeColor="accent1" w:themeShade="BF"/>
-          <w:sz w:val="32"/>
-        </w:rPr>
-        <w:t xml:space="preserve">Runner </w:t>
-      </w:r>
-      <w:r>
-        <w:rPr>
-          <w:rFonts w:ascii="Bahnschrift SemiBold" w:hAnsi="Bahnschrift SemiBold"/>
-          <w:color w:val="2E74B5" w:themeColor="accent1" w:themeShade="BF"/>
-          <w:sz w:val="32"/>
-        </w:rPr>
-        <w:t>Movie</w:t>
+        <w:t>3. Drama</w:t>
       </w:r>
       <w:r>
         <w:rPr>
@@ -4474,10 +5384,367 @@
     <w:p>
       <w:proofErr w:type="gramStart"/>
       <w:r>
+        <w:t>import</w:t>
+      </w:r>
+      <w:proofErr w:type="gramEnd"/>
+      <w:r>
+        <w:t xml:space="preserve"> </w:t>
+      </w:r>
+      <w:proofErr w:type="spellStart"/>
+      <w:r>
+        <w:t>java.util</w:t>
+      </w:r>
+      <w:proofErr w:type="spellEnd"/>
+      <w:r>
+        <w:t>.*;</w:t>
+      </w:r>
+    </w:p>
+    <w:p>
+      <w:proofErr w:type="gramStart"/>
+      <w:r>
         <w:t>public</w:t>
       </w:r>
       <w:proofErr w:type="gramEnd"/>
       <w:r>
+        <w:t xml:space="preserve"> class Drama extends Movie{</w:t>
+      </w:r>
+    </w:p>
+    <w:p>
+      <w:r>
+        <w:tab/>
+      </w:r>
+    </w:p>
+    <w:p/>
+    <w:p>
+      <w:r>
+        <w:tab/>
+      </w:r>
+      <w:proofErr w:type="gramStart"/>
+      <w:r>
+        <w:t>public</w:t>
+      </w:r>
+      <w:proofErr w:type="gramEnd"/>
+      <w:r>
+        <w:t xml:space="preserve"> double </w:t>
+      </w:r>
+      <w:proofErr w:type="spellStart"/>
+      <w:r>
+        <w:t>calculateFees</w:t>
+      </w:r>
+      <w:proofErr w:type="spellEnd"/>
+      <w:r>
+        <w:t>(){</w:t>
+      </w:r>
+    </w:p>
+    <w:p>
+      <w:r>
+        <w:tab/>
+      </w:r>
+      <w:r>
+        <w:tab/>
+        <w:t xml:space="preserve">Scanner input </w:t>
+      </w:r>
+      <w:proofErr w:type="gramStart"/>
+      <w:r>
+        <w:t>=  new</w:t>
+      </w:r>
+      <w:proofErr w:type="gramEnd"/>
+      <w:r>
+        <w:t xml:space="preserve"> Scanner(System.in);</w:t>
+      </w:r>
+    </w:p>
+    <w:p>
+      <w:r>
+        <w:tab/>
+      </w:r>
+      <w:r>
+        <w:tab/>
+      </w:r>
+      <w:proofErr w:type="spellStart"/>
+      <w:proofErr w:type="gramStart"/>
+      <w:r>
+        <w:t>System.out.print</w:t>
+      </w:r>
+      <w:proofErr w:type="spellEnd"/>
+      <w:r>
+        <w:t>(</w:t>
+      </w:r>
+      <w:proofErr w:type="gramEnd"/>
+      <w:r>
+        <w:t>"Enter the number of movie late days: ");</w:t>
+      </w:r>
+    </w:p>
+    <w:p>
+      <w:r>
+        <w:tab/>
+      </w:r>
+      <w:r>
+        <w:tab/>
+      </w:r>
+      <w:proofErr w:type="spellStart"/>
+      <w:proofErr w:type="gramStart"/>
+      <w:r>
+        <w:t>int</w:t>
+      </w:r>
+      <w:proofErr w:type="spellEnd"/>
+      <w:proofErr w:type="gramEnd"/>
+      <w:r>
+        <w:t xml:space="preserve"> days = </w:t>
+      </w:r>
+      <w:proofErr w:type="spellStart"/>
+      <w:r>
+        <w:t>input.nextInt</w:t>
+      </w:r>
+      <w:proofErr w:type="spellEnd"/>
+      <w:r>
+        <w:t>();</w:t>
+      </w:r>
+    </w:p>
+    <w:p/>
+    <w:p>
+      <w:r>
+        <w:tab/>
+      </w:r>
+      <w:r>
+        <w:tab/>
+      </w:r>
+      <w:proofErr w:type="gramStart"/>
+      <w:r>
+        <w:t>return</w:t>
+      </w:r>
+      <w:proofErr w:type="gramEnd"/>
+      <w:r>
+        <w:t xml:space="preserve"> days * 2;</w:t>
+      </w:r>
+    </w:p>
+    <w:p>
+      <w:r>
+        <w:tab/>
+        <w:t>}</w:t>
+      </w:r>
+    </w:p>
+    <w:p>
+      <w:r>
+        <w:tab/>
+      </w:r>
+    </w:p>
+    <w:p>
+      <w:r>
+        <w:t>}</w:t>
+      </w:r>
+    </w:p>
+    <w:p>
+      <w:pPr>
+        <w:jc w:val="center"/>
+        <w:rPr>
+          <w:rFonts w:ascii="Bahnschrift SemiBold" w:hAnsi="Bahnschrift SemiBold"/>
+          <w:color w:val="2E74B5" w:themeColor="accent1" w:themeShade="BF"/>
+          <w:sz w:val="32"/>
+        </w:rPr>
+      </w:pPr>
+      <w:r>
+        <w:rPr>
+          <w:rFonts w:ascii="Bahnschrift SemiBold" w:hAnsi="Bahnschrift SemiBold"/>
+          <w:color w:val="2E74B5" w:themeColor="accent1" w:themeShade="BF"/>
+          <w:sz w:val="32"/>
+        </w:rPr>
+        <w:t>3. Comedy</w:t>
+      </w:r>
+      <w:r>
+        <w:rPr>
+          <w:rFonts w:ascii="Bahnschrift SemiBold" w:hAnsi="Bahnschrift SemiBold"/>
+          <w:color w:val="2E74B5" w:themeColor="accent1" w:themeShade="BF"/>
+          <w:sz w:val="32"/>
+        </w:rPr>
+        <w:t xml:space="preserve"> Class</w:t>
+      </w:r>
+    </w:p>
+    <w:p>
+      <w:proofErr w:type="gramStart"/>
+      <w:r>
+        <w:t>import</w:t>
+      </w:r>
+      <w:proofErr w:type="gramEnd"/>
+      <w:r>
+        <w:t xml:space="preserve"> </w:t>
+      </w:r>
+      <w:proofErr w:type="spellStart"/>
+      <w:r>
+        <w:t>java.util</w:t>
+      </w:r>
+      <w:proofErr w:type="spellEnd"/>
+      <w:r>
+        <w:t>.*;</w:t>
+      </w:r>
+    </w:p>
+    <w:p>
+      <w:proofErr w:type="gramStart"/>
+      <w:r>
+        <w:t>public</w:t>
+      </w:r>
+      <w:proofErr w:type="gramEnd"/>
+      <w:r>
+        <w:t xml:space="preserve"> class Comedy extends Movie{</w:t>
+      </w:r>
+    </w:p>
+    <w:p>
+      <w:r>
+        <w:tab/>
+      </w:r>
+    </w:p>
+    <w:p/>
+    <w:p>
+      <w:r>
+        <w:lastRenderedPageBreak/>
+        <w:tab/>
+      </w:r>
+      <w:proofErr w:type="gramStart"/>
+      <w:r>
+        <w:t>public</w:t>
+      </w:r>
+      <w:proofErr w:type="gramEnd"/>
+      <w:r>
+        <w:t xml:space="preserve"> double </w:t>
+      </w:r>
+      <w:proofErr w:type="spellStart"/>
+      <w:r>
+        <w:t>calculateFees</w:t>
+      </w:r>
+      <w:proofErr w:type="spellEnd"/>
+      <w:r>
+        <w:t>(){</w:t>
+      </w:r>
+    </w:p>
+    <w:p>
+      <w:r>
+        <w:tab/>
+      </w:r>
+      <w:r>
+        <w:tab/>
+        <w:t xml:space="preserve">Scanner input </w:t>
+      </w:r>
+      <w:proofErr w:type="gramStart"/>
+      <w:r>
+        <w:t>=  new</w:t>
+      </w:r>
+      <w:proofErr w:type="gramEnd"/>
+      <w:r>
+        <w:t xml:space="preserve"> Scanner(System.in);</w:t>
+      </w:r>
+    </w:p>
+    <w:p>
+      <w:r>
+        <w:tab/>
+      </w:r>
+      <w:r>
+        <w:tab/>
+      </w:r>
+      <w:proofErr w:type="spellStart"/>
+      <w:proofErr w:type="gramStart"/>
+      <w:r>
+        <w:t>System.out.print</w:t>
+      </w:r>
+      <w:proofErr w:type="spellEnd"/>
+      <w:r>
+        <w:t>(</w:t>
+      </w:r>
+      <w:proofErr w:type="gramEnd"/>
+      <w:r>
+        <w:t>"Enter the number of movie late days: ");</w:t>
+      </w:r>
+    </w:p>
+    <w:p>
+      <w:r>
+        <w:tab/>
+      </w:r>
+      <w:r>
+        <w:tab/>
+      </w:r>
+      <w:proofErr w:type="spellStart"/>
+      <w:proofErr w:type="gramStart"/>
+      <w:r>
+        <w:t>int</w:t>
+      </w:r>
+      <w:proofErr w:type="spellEnd"/>
+      <w:proofErr w:type="gramEnd"/>
+      <w:r>
+        <w:t xml:space="preserve"> days = </w:t>
+      </w:r>
+      <w:proofErr w:type="spellStart"/>
+      <w:r>
+        <w:t>input.nextInt</w:t>
+      </w:r>
+      <w:proofErr w:type="spellEnd"/>
+      <w:r>
+        <w:t>();</w:t>
+      </w:r>
+    </w:p>
+    <w:p/>
+    <w:p>
+      <w:r>
+        <w:tab/>
+      </w:r>
+      <w:r>
+        <w:tab/>
+      </w:r>
+      <w:proofErr w:type="gramStart"/>
+      <w:r>
+        <w:t>return</w:t>
+      </w:r>
+      <w:proofErr w:type="gramEnd"/>
+      <w:r>
+        <w:t xml:space="preserve"> days*2.50;</w:t>
+      </w:r>
+    </w:p>
+    <w:p>
+      <w:r>
+        <w:tab/>
+        <w:t>}</w:t>
+      </w:r>
+    </w:p>
+    <w:p>
+      <w:r>
+        <w:tab/>
+      </w:r>
+    </w:p>
+    <w:p>
+      <w:r>
+        <w:t>}</w:t>
+      </w:r>
+    </w:p>
+    <w:p>
+      <w:pPr>
+        <w:jc w:val="center"/>
+        <w:rPr>
+          <w:rFonts w:ascii="Bahnschrift SemiBold" w:hAnsi="Bahnschrift SemiBold"/>
+          <w:color w:val="2E74B5" w:themeColor="accent1" w:themeShade="BF"/>
+          <w:sz w:val="32"/>
+        </w:rPr>
+      </w:pPr>
+      <w:r>
+        <w:rPr>
+          <w:rFonts w:ascii="Bahnschrift SemiBold" w:hAnsi="Bahnschrift SemiBold"/>
+          <w:color w:val="2E74B5" w:themeColor="accent1" w:themeShade="BF"/>
+          <w:sz w:val="32"/>
+        </w:rPr>
+        <w:t>3. Runner Movie</w:t>
+      </w:r>
+      <w:r>
+        <w:rPr>
+          <w:rFonts w:ascii="Bahnschrift SemiBold" w:hAnsi="Bahnschrift SemiBold"/>
+          <w:color w:val="2E74B5" w:themeColor="accent1" w:themeShade="BF"/>
+          <w:sz w:val="32"/>
+        </w:rPr>
+        <w:t xml:space="preserve"> Class</w:t>
+      </w:r>
+    </w:p>
+    <w:p>
+      <w:proofErr w:type="gramStart"/>
+      <w:r>
+        <w:t>public</w:t>
+      </w:r>
+      <w:proofErr w:type="gramEnd"/>
+      <w:r>
         <w:t xml:space="preserve"> class Runner{</w:t>
       </w:r>
     </w:p>
@@ -4687,7 +5954,6 @@
         <w:t>}</w:t>
       </w:r>
     </w:p>
-    <w:p/>
     <w:p/>
     <w:p/>
     <w:sectPr>

</xml_diff>